<commit_message>
Doc of info Comsian Modretor
</commit_message>
<xml_diff>
--- a/Comsian_Net_Moderator.docx
+++ b/Comsian_Net_Moderator.docx
@@ -67,7 +67,42 @@
         <w:rPr>
           <w:rFonts w:ascii="Times New Roman" w:hAnsi="Times New Roman" w:cs="Times New Roman"/>
         </w:rPr>
-        <w:t>Joined All Comsats Campuses Groups Their Names are Following:</w:t>
+        <w:t>Joined All Comsats Campuses Groups</w:t>
+      </w:r>
+      <w:r>
+        <w:rPr>
+          <w:rFonts w:ascii="Times New Roman" w:hAnsi="Times New Roman" w:cs="Times New Roman"/>
+        </w:rPr>
+        <w:t xml:space="preserve"> on </w:t>
+      </w:r>
+      <w:hyperlink r:id="rId7" w:history="1">
+        <w:r>
+          <w:rPr>
+            <w:rStyle w:val="Hyperlink"/>
+            <w:rFonts w:ascii="Times New Roman" w:hAnsi="Times New Roman" w:cs="Times New Roman"/>
+          </w:rPr>
+          <w:t>Face</w:t>
+        </w:r>
+        <w:r>
+          <w:rPr>
+            <w:rStyle w:val="Hyperlink"/>
+            <w:rFonts w:ascii="Times New Roman" w:hAnsi="Times New Roman" w:cs="Times New Roman"/>
+          </w:rPr>
+          <w:t>b</w:t>
+        </w:r>
+        <w:r>
+          <w:rPr>
+            <w:rStyle w:val="Hyperlink"/>
+            <w:rFonts w:ascii="Times New Roman" w:hAnsi="Times New Roman" w:cs="Times New Roman"/>
+          </w:rPr>
+          <w:t>ook</w:t>
+        </w:r>
+      </w:hyperlink>
+      <w:r>
+        <w:rPr>
+          <w:rFonts w:ascii="Times New Roman" w:hAnsi="Times New Roman" w:cs="Times New Roman"/>
+        </w:rPr>
+        <w:t xml:space="preserve"> Their Names are Following:</w:t>
       </w:r>
     </w:p>
     <w:p>
@@ -108,7 +143,7 @@
         </w:rPr>
         <w:t xml:space="preserve"> </w:t>
       </w:r>
-      <w:hyperlink r:id="rId7" w:history="1">
+      <w:hyperlink r:id="rId8" w:history="1">
         <w:r>
           <w:rPr>
             <w:rStyle w:val="Hyperlink"/>
@@ -146,8 +181,23 @@
           <w:sz w:val="24"/>
           <w:szCs w:val="24"/>
         </w:rPr>
-        <w:t>COMSATS</w:t>
-      </w:r>
+        <w:t xml:space="preserve">COMSATS </w:t>
+      </w:r>
+    </w:p>
+    <w:p>
+      <w:pPr>
+        <w:pStyle w:val="ListParagraph"/>
+        <w:numPr>
+          <w:ilvl w:val="0"/>
+          <w:numId w:val="5"/>
+        </w:numPr>
+        <w:rPr>
+          <w:rFonts w:ascii="Times New Roman" w:hAnsi="Times New Roman" w:cs="Times New Roman"/>
+          <w:color w:val="000000" w:themeColor="text1"/>
+          <w:sz w:val="24"/>
+          <w:szCs w:val="24"/>
+        </w:rPr>
+      </w:pPr>
       <w:r>
         <w:rPr>
           <w:rFonts w:ascii="Times New Roman" w:hAnsi="Times New Roman" w:cs="Times New Roman"/>
@@ -157,31 +207,7 @@
         </w:rPr>
         <w:t xml:space="preserve"> </w:t>
       </w:r>
-    </w:p>
-    <w:p>
-      <w:pPr>
-        <w:pStyle w:val="ListParagraph"/>
-        <w:numPr>
-          <w:ilvl w:val="0"/>
-          <w:numId w:val="5"/>
-        </w:numPr>
-        <w:rPr>
-          <w:rFonts w:ascii="Times New Roman" w:hAnsi="Times New Roman" w:cs="Times New Roman"/>
-          <w:color w:val="000000" w:themeColor="text1"/>
-          <w:sz w:val="24"/>
-          <w:szCs w:val="24"/>
-        </w:rPr>
-      </w:pPr>
-      <w:r>
-        <w:rPr>
-          <w:rFonts w:ascii="Times New Roman" w:hAnsi="Times New Roman" w:cs="Times New Roman"/>
-          <w:color w:val="000000" w:themeColor="text1"/>
-          <w:sz w:val="24"/>
-          <w:szCs w:val="24"/>
-        </w:rPr>
-        <w:t xml:space="preserve"> </w:t>
-      </w:r>
-      <w:hyperlink r:id="rId8" w:history="1">
+      <w:hyperlink r:id="rId9" w:history="1">
         <w:r>
           <w:rPr>
             <w:rStyle w:val="Hyperlink"/>
@@ -236,7 +262,7 @@
           <w:szCs w:val="24"/>
         </w:rPr>
       </w:pPr>
-      <w:hyperlink r:id="rId9" w:history="1">
+      <w:hyperlink r:id="rId10" w:history="1">
         <w:r>
           <w:rPr>
             <w:rStyle w:val="Hyperlink"/>
@@ -315,7 +341,7 @@
           <w:szCs w:val="24"/>
         </w:rPr>
       </w:pPr>
-      <w:hyperlink r:id="rId10" w:history="1">
+      <w:hyperlink r:id="rId11" w:history="1">
         <w:r>
           <w:rPr>
             <w:rStyle w:val="Hyperlink"/>
@@ -346,7 +372,7 @@
           <w:szCs w:val="24"/>
         </w:rPr>
       </w:pPr>
-      <w:hyperlink r:id="rId11" w:history="1">
+      <w:hyperlink r:id="rId12" w:history="1">
         <w:r>
           <w:rPr>
             <w:rStyle w:val="Hyperlink"/>
@@ -401,7 +427,7 @@
           <w:szCs w:val="24"/>
         </w:rPr>
       </w:pPr>
-      <w:hyperlink r:id="rId12" w:history="1">
+      <w:hyperlink r:id="rId13" w:history="1">
         <w:r>
           <w:rPr>
             <w:rStyle w:val="Hyperlink"/>
@@ -453,42 +479,24 @@
           <w:sz w:val="24"/>
           <w:szCs w:val="24"/>
         </w:rPr>
-        <w:t xml:space="preserve">COMSATS University Wah </w:t>
-      </w:r>
-      <w:r>
-        <w:rPr>
-          <w:rFonts w:ascii="Times New Roman" w:hAnsi="Times New Roman" w:cs="Times New Roman"/>
-          <w:color w:val="000000" w:themeColor="text1"/>
-          <w:sz w:val="24"/>
-          <w:szCs w:val="24"/>
-        </w:rPr>
-        <w:t>–</w:t>
-      </w:r>
-      <w:r>
-        <w:rPr>
-          <w:rFonts w:ascii="Times New Roman" w:hAnsi="Times New Roman" w:cs="Times New Roman"/>
-          <w:color w:val="000000" w:themeColor="text1"/>
-          <w:sz w:val="24"/>
-          <w:szCs w:val="24"/>
-        </w:rPr>
-        <w:t xml:space="preserve"> CUI</w:t>
-      </w:r>
-    </w:p>
-    <w:p>
-      <w:pPr>
-        <w:pStyle w:val="ListParagraph"/>
-        <w:numPr>
-          <w:ilvl w:val="0"/>
-          <w:numId w:val="5"/>
-        </w:numPr>
-        <w:rPr>
-          <w:rFonts w:ascii="Times New Roman" w:hAnsi="Times New Roman" w:cs="Times New Roman"/>
-          <w:color w:val="000000" w:themeColor="text1"/>
-          <w:sz w:val="24"/>
-          <w:szCs w:val="24"/>
-        </w:rPr>
-      </w:pPr>
-      <w:hyperlink r:id="rId13" w:history="1">
+        <w:t>COMSATS University Wah – CUI</w:t>
+      </w:r>
+    </w:p>
+    <w:p>
+      <w:pPr>
+        <w:pStyle w:val="ListParagraph"/>
+        <w:numPr>
+          <w:ilvl w:val="0"/>
+          <w:numId w:val="5"/>
+        </w:numPr>
+        <w:rPr>
+          <w:rFonts w:ascii="Times New Roman" w:hAnsi="Times New Roman" w:cs="Times New Roman"/>
+          <w:color w:val="000000" w:themeColor="text1"/>
+          <w:sz w:val="24"/>
+          <w:szCs w:val="24"/>
+        </w:rPr>
+      </w:pPr>
+      <w:hyperlink r:id="rId14" w:history="1">
         <w:r>
           <w:rPr>
             <w:rStyle w:val="Hyperlink"/>
@@ -576,7 +584,7 @@
           <w:szCs w:val="24"/>
         </w:rPr>
       </w:pPr>
-      <w:hyperlink r:id="rId14" w:history="1">
+      <w:hyperlink r:id="rId15" w:history="1">
         <w:r>
           <w:rPr>
             <w:rStyle w:val="Hyperlink"/>
@@ -607,7 +615,7 @@
           <w:szCs w:val="24"/>
         </w:rPr>
       </w:pPr>
-      <w:hyperlink r:id="rId15" w:history="1">
+      <w:hyperlink r:id="rId16" w:history="1">
         <w:r>
           <w:rPr>
             <w:rStyle w:val="Hyperlink"/>
@@ -638,7 +646,7 @@
           <w:szCs w:val="24"/>
         </w:rPr>
       </w:pPr>
-      <w:hyperlink r:id="rId16" w:history="1">
+      <w:hyperlink r:id="rId17" w:history="1">
         <w:r>
           <w:rPr>
             <w:rStyle w:val="Hyperlink"/>
@@ -669,7 +677,7 @@
           <w:szCs w:val="24"/>
         </w:rPr>
       </w:pPr>
-      <w:hyperlink r:id="rId17" w:history="1">
+      <w:hyperlink r:id="rId18" w:history="1">
         <w:r>
           <w:rPr>
             <w:rStyle w:val="Hyperlink"/>
@@ -700,7 +708,7 @@
           <w:szCs w:val="24"/>
         </w:rPr>
       </w:pPr>
-      <w:hyperlink r:id="rId18" w:history="1">
+      <w:hyperlink r:id="rId19" w:history="1">
         <w:r>
           <w:rPr>
             <w:rStyle w:val="Hyperlink"/>
@@ -731,7 +739,7 @@
           <w:szCs w:val="24"/>
         </w:rPr>
       </w:pPr>
-      <w:hyperlink r:id="rId19" w:history="1">
+      <w:hyperlink r:id="rId20" w:history="1">
         <w:r>
           <w:rPr>
             <w:rStyle w:val="Hyperlink"/>
@@ -762,7 +770,7 @@
           <w:szCs w:val="24"/>
         </w:rPr>
       </w:pPr>
-      <w:hyperlink r:id="rId20" w:history="1">
+      <w:hyperlink r:id="rId21" w:history="1">
         <w:r>
           <w:rPr>
             <w:rStyle w:val="Hyperlink"/>
@@ -793,7 +801,7 @@
           <w:szCs w:val="24"/>
         </w:rPr>
       </w:pPr>
-      <w:hyperlink r:id="rId21" w:history="1">
+      <w:hyperlink r:id="rId22" w:history="1">
         <w:proofErr w:type="spellStart"/>
         <w:r>
           <w:rPr>
@@ -877,33 +885,24 @@
           <w:sz w:val="24"/>
           <w:szCs w:val="24"/>
         </w:rPr>
-        <w:t xml:space="preserve">Comsats university </w:t>
-      </w:r>
-      <w:r>
-        <w:rPr>
-          <w:rFonts w:ascii="Times New Roman" w:hAnsi="Times New Roman" w:cs="Times New Roman"/>
-          <w:color w:val="000000" w:themeColor="text1"/>
-          <w:sz w:val="24"/>
-          <w:szCs w:val="24"/>
-        </w:rPr>
-        <w:t>Sahiwal</w:t>
-      </w:r>
-    </w:p>
-    <w:p>
-      <w:pPr>
-        <w:pStyle w:val="ListParagraph"/>
-        <w:numPr>
-          <w:ilvl w:val="0"/>
-          <w:numId w:val="5"/>
-        </w:numPr>
-        <w:rPr>
-          <w:rFonts w:ascii="Times New Roman" w:hAnsi="Times New Roman" w:cs="Times New Roman"/>
-          <w:color w:val="000000" w:themeColor="text1"/>
-          <w:sz w:val="24"/>
-          <w:szCs w:val="24"/>
-        </w:rPr>
-      </w:pPr>
-      <w:hyperlink r:id="rId22" w:history="1">
+        <w:t>Comsats university Sahiwal</w:t>
+      </w:r>
+    </w:p>
+    <w:p>
+      <w:pPr>
+        <w:pStyle w:val="ListParagraph"/>
+        <w:numPr>
+          <w:ilvl w:val="0"/>
+          <w:numId w:val="5"/>
+        </w:numPr>
+        <w:rPr>
+          <w:rFonts w:ascii="Times New Roman" w:hAnsi="Times New Roman" w:cs="Times New Roman"/>
+          <w:color w:val="000000" w:themeColor="text1"/>
+          <w:sz w:val="24"/>
+          <w:szCs w:val="24"/>
+        </w:rPr>
+      </w:pPr>
+      <w:hyperlink r:id="rId23" w:history="1">
         <w:r>
           <w:rPr>
             <w:rStyle w:val="Hyperlink"/>
@@ -1017,7 +1016,7 @@
           <w:szCs w:val="24"/>
         </w:rPr>
       </w:pPr>
-      <w:hyperlink r:id="rId23" w:history="1">
+      <w:hyperlink r:id="rId24" w:history="1">
         <w:r>
           <w:rPr>
             <w:rStyle w:val="Hyperlink"/>
@@ -1140,7 +1139,7 @@
           <w:szCs w:val="24"/>
         </w:rPr>
       </w:pPr>
-      <w:hyperlink r:id="rId24" w:history="1">
+      <w:hyperlink r:id="rId25" w:history="1">
         <w:r>
           <w:rPr>
             <w:rStyle w:val="Hyperlink"/>
@@ -1153,37 +1152,7 @@
             <w:bdr w:val="none" w:sz="0" w:space="0" w:color="auto" w:frame="1"/>
             <w:shd w:val="clear" w:color="auto" w:fill="FFFFFF"/>
           </w:rPr>
-          <w:t xml:space="preserve">Computer Science Department </w:t>
-        </w:r>
-        <w:proofErr w:type="gramStart"/>
-        <w:r>
-          <w:rPr>
-            <w:rStyle w:val="Hyperlink"/>
-            <w:rFonts w:ascii="Times New Roman" w:hAnsi="Times New Roman" w:cs="Times New Roman"/>
-            <w:b/>
-            <w:bCs/>
-            <w:color w:val="000000" w:themeColor="text1"/>
-            <w:sz w:val="24"/>
-            <w:szCs w:val="24"/>
-            <w:bdr w:val="none" w:sz="0" w:space="0" w:color="auto" w:frame="1"/>
-            <w:shd w:val="clear" w:color="auto" w:fill="FFFFFF"/>
-          </w:rPr>
-          <w:t>( Comsats</w:t>
-        </w:r>
-        <w:proofErr w:type="gramEnd"/>
-        <w:r>
-          <w:rPr>
-            <w:rStyle w:val="Hyperlink"/>
-            <w:rFonts w:ascii="Times New Roman" w:hAnsi="Times New Roman" w:cs="Times New Roman"/>
-            <w:b/>
-            <w:bCs/>
-            <w:color w:val="000000" w:themeColor="text1"/>
-            <w:sz w:val="24"/>
-            <w:szCs w:val="24"/>
-            <w:bdr w:val="none" w:sz="0" w:space="0" w:color="auto" w:frame="1"/>
-            <w:shd w:val="clear" w:color="auto" w:fill="FFFFFF"/>
-          </w:rPr>
-          <w:t>)</w:t>
+          <w:t>Computer Science Department ( Comsats)</w:t>
         </w:r>
       </w:hyperlink>
     </w:p>
@@ -1226,7 +1195,7 @@
           <w:szCs w:val="24"/>
         </w:rPr>
       </w:pPr>
-      <w:hyperlink r:id="rId25" w:history="1">
+      <w:hyperlink r:id="rId26" w:history="1">
         <w:r>
           <w:rPr>
             <w:rStyle w:val="Hyperlink"/>
@@ -1257,7 +1226,7 @@
           <w:szCs w:val="24"/>
         </w:rPr>
       </w:pPr>
-      <w:hyperlink r:id="rId26" w:history="1">
+      <w:hyperlink r:id="rId27" w:history="1">
         <w:proofErr w:type="spellStart"/>
         <w:r>
           <w:rPr>
@@ -1286,37 +1255,91 @@
             <w:bdr w:val="none" w:sz="0" w:space="0" w:color="auto" w:frame="1"/>
             <w:shd w:val="clear" w:color="auto" w:fill="FFFFFF"/>
           </w:rPr>
-          <w:t xml:space="preserve"> Electrical engineering batch fA09(</w:t>
+          <w:t xml:space="preserve"> Electrical engineering batch fA09(BTE,BCE,BCS)</w:t>
         </w:r>
-        <w:proofErr w:type="gramStart"/>
+      </w:hyperlink>
+    </w:p>
+    <w:p>
+      <w:pPr>
+        <w:pStyle w:val="ListParagraph"/>
+        <w:numPr>
+          <w:ilvl w:val="0"/>
+          <w:numId w:val="5"/>
+        </w:numPr>
+        <w:rPr>
+          <w:rFonts w:ascii="Times New Roman" w:hAnsi="Times New Roman" w:cs="Times New Roman"/>
+          <w:color w:val="000000" w:themeColor="text1"/>
+          <w:sz w:val="24"/>
+          <w:szCs w:val="24"/>
+        </w:rPr>
+      </w:pPr>
+      <w:r>
+        <w:rPr>
+          <w:rFonts w:ascii="Times New Roman" w:hAnsi="Times New Roman" w:cs="Times New Roman"/>
+          <w:color w:val="000000" w:themeColor="text1"/>
+          <w:sz w:val="24"/>
+          <w:szCs w:val="24"/>
+        </w:rPr>
+        <w:t>COMSATS Institute of Information &amp; Technology</w:t>
+      </w:r>
+    </w:p>
+    <w:p>
+      <w:pPr>
+        <w:pStyle w:val="ListParagraph"/>
+        <w:numPr>
+          <w:ilvl w:val="0"/>
+          <w:numId w:val="5"/>
+        </w:numPr>
+        <w:rPr>
+          <w:rFonts w:ascii="Times New Roman" w:hAnsi="Times New Roman" w:cs="Times New Roman"/>
+          <w:color w:val="000000" w:themeColor="text1"/>
+          <w:sz w:val="24"/>
+          <w:szCs w:val="24"/>
+        </w:rPr>
+      </w:pPr>
+      <w:hyperlink r:id="rId28" w:history="1">
         <w:r>
           <w:rPr>
             <w:rStyle w:val="Hyperlink"/>
-            <w:rFonts w:ascii="Times New Roman" w:hAnsi="Times New Roman" w:cs="Times New Roman"/>
+            <w:rFonts w:ascii="inherit" w:hAnsi="inherit" w:cs="Segoe UI Historic"/>
             <w:b/>
             <w:bCs/>
-            <w:color w:val="000000" w:themeColor="text1"/>
-            <w:sz w:val="24"/>
-            <w:szCs w:val="24"/>
+            <w:sz w:val="21"/>
+            <w:szCs w:val="21"/>
             <w:bdr w:val="none" w:sz="0" w:space="0" w:color="auto" w:frame="1"/>
             <w:shd w:val="clear" w:color="auto" w:fill="FFFFFF"/>
           </w:rPr>
-          <w:t>BTE,BCE</w:t>
+          <w:t>COMSATS</w:t>
         </w:r>
-        <w:proofErr w:type="gramEnd"/>
+      </w:hyperlink>
+    </w:p>
+    <w:p>
+      <w:pPr>
+        <w:pStyle w:val="ListParagraph"/>
+        <w:numPr>
+          <w:ilvl w:val="0"/>
+          <w:numId w:val="5"/>
+        </w:numPr>
+        <w:rPr>
+          <w:rFonts w:ascii="Times New Roman" w:hAnsi="Times New Roman" w:cs="Times New Roman"/>
+          <w:color w:val="000000" w:themeColor="text1"/>
+          <w:sz w:val="24"/>
+          <w:szCs w:val="24"/>
+        </w:rPr>
+      </w:pPr>
+      <w:hyperlink r:id="rId29" w:history="1">
         <w:r>
           <w:rPr>
             <w:rStyle w:val="Hyperlink"/>
-            <w:rFonts w:ascii="Times New Roman" w:hAnsi="Times New Roman" w:cs="Times New Roman"/>
+            <w:rFonts w:ascii="inherit" w:hAnsi="inherit" w:cs="Segoe UI Historic"/>
             <w:b/>
             <w:bCs/>
-            <w:color w:val="000000" w:themeColor="text1"/>
-            <w:sz w:val="24"/>
-            <w:szCs w:val="24"/>
+            <w:sz w:val="21"/>
+            <w:szCs w:val="21"/>
             <w:bdr w:val="none" w:sz="0" w:space="0" w:color="auto" w:frame="1"/>
             <w:shd w:val="clear" w:color="auto" w:fill="FFFFFF"/>
           </w:rPr>
-          <w:t>,BCS)</w:t>
+          <w:t>Comsats University Sahiwal (Hostels)</w:t>
         </w:r>
       </w:hyperlink>
     </w:p>
@@ -1341,8 +1364,681 @@
           <w:sz w:val="24"/>
           <w:szCs w:val="24"/>
         </w:rPr>
-        <w:t>COMSATS Institute of Information &amp; Technology</w:t>
-      </w:r>
+        <w:t>Comsats Leaks</w:t>
+      </w:r>
+      <w:r>
+        <w:rPr>
+          <w:rFonts w:ascii="Segoe UI Emoji" w:hAnsi="Segoe UI Emoji" w:cs="Segoe UI Emoji"/>
+          <w:color w:val="000000" w:themeColor="text1"/>
+          <w:sz w:val="24"/>
+          <w:szCs w:val="24"/>
+        </w:rPr>
+        <w:t>😉</w:t>
+      </w:r>
+    </w:p>
+    <w:p>
+      <w:pPr>
+        <w:pStyle w:val="ListParagraph"/>
+        <w:numPr>
+          <w:ilvl w:val="0"/>
+          <w:numId w:val="5"/>
+        </w:numPr>
+        <w:rPr>
+          <w:rFonts w:ascii="Times New Roman" w:hAnsi="Times New Roman" w:cs="Times New Roman"/>
+          <w:color w:val="000000" w:themeColor="text1"/>
+          <w:sz w:val="24"/>
+          <w:szCs w:val="24"/>
+        </w:rPr>
+      </w:pPr>
+      <w:hyperlink r:id="rId30" w:history="1">
+        <w:r>
+          <w:rPr>
+            <w:rStyle w:val="Hyperlink"/>
+            <w:rFonts w:ascii="inherit" w:hAnsi="inherit" w:cs="Segoe UI Historic"/>
+            <w:b/>
+            <w:bCs/>
+            <w:sz w:val="21"/>
+            <w:szCs w:val="21"/>
+            <w:bdr w:val="none" w:sz="0" w:space="0" w:color="auto" w:frame="1"/>
+            <w:shd w:val="clear" w:color="auto" w:fill="FFFFFF"/>
+          </w:rPr>
+          <w:t>Comsats Confessions</w:t>
+        </w:r>
+      </w:hyperlink>
+    </w:p>
+    <w:p>
+      <w:pPr>
+        <w:pStyle w:val="ListParagraph"/>
+        <w:numPr>
+          <w:ilvl w:val="0"/>
+          <w:numId w:val="5"/>
+        </w:numPr>
+        <w:rPr>
+          <w:rFonts w:ascii="Times New Roman" w:hAnsi="Times New Roman" w:cs="Times New Roman"/>
+          <w:color w:val="000000" w:themeColor="text1"/>
+          <w:sz w:val="24"/>
+          <w:szCs w:val="24"/>
+        </w:rPr>
+      </w:pPr>
+      <w:hyperlink r:id="rId31" w:history="1">
+        <w:r>
+          <w:rPr>
+            <w:rStyle w:val="Hyperlink"/>
+            <w:rFonts w:ascii="inherit" w:hAnsi="inherit" w:cs="Segoe UI Historic"/>
+            <w:b/>
+            <w:bCs/>
+            <w:sz w:val="21"/>
+            <w:szCs w:val="21"/>
+            <w:bdr w:val="none" w:sz="0" w:space="0" w:color="auto" w:frame="1"/>
+            <w:shd w:val="clear" w:color="auto" w:fill="FFFFFF"/>
+          </w:rPr>
+          <w:t>COMSATS Sahiwal Students</w:t>
+        </w:r>
+      </w:hyperlink>
+    </w:p>
+    <w:p>
+      <w:pPr>
+        <w:pStyle w:val="ListParagraph"/>
+        <w:numPr>
+          <w:ilvl w:val="0"/>
+          <w:numId w:val="5"/>
+        </w:numPr>
+        <w:rPr>
+          <w:rFonts w:ascii="Times New Roman" w:hAnsi="Times New Roman" w:cs="Times New Roman"/>
+          <w:color w:val="000000" w:themeColor="text1"/>
+          <w:sz w:val="24"/>
+          <w:szCs w:val="24"/>
+        </w:rPr>
+      </w:pPr>
+      <w:hyperlink r:id="rId32" w:history="1">
+        <w:r>
+          <w:rPr>
+            <w:rStyle w:val="Hyperlink"/>
+            <w:rFonts w:ascii="inherit" w:hAnsi="inherit" w:cs="Segoe UI Historic"/>
+            <w:b/>
+            <w:bCs/>
+            <w:sz w:val="21"/>
+            <w:szCs w:val="21"/>
+            <w:bdr w:val="none" w:sz="0" w:space="0" w:color="auto" w:frame="1"/>
+            <w:shd w:val="clear" w:color="auto" w:fill="FFFFFF"/>
+          </w:rPr>
+          <w:t>COMSATS Physics Department</w:t>
+        </w:r>
+      </w:hyperlink>
+    </w:p>
+    <w:p>
+      <w:pPr>
+        <w:pStyle w:val="ListParagraph"/>
+        <w:numPr>
+          <w:ilvl w:val="0"/>
+          <w:numId w:val="5"/>
+        </w:numPr>
+        <w:rPr>
+          <w:rFonts w:ascii="Times New Roman" w:hAnsi="Times New Roman" w:cs="Times New Roman"/>
+          <w:color w:val="000000" w:themeColor="text1"/>
+          <w:sz w:val="24"/>
+          <w:szCs w:val="24"/>
+        </w:rPr>
+      </w:pPr>
+      <w:r>
+        <w:rPr>
+          <w:rFonts w:ascii="Times New Roman" w:hAnsi="Times New Roman" w:cs="Times New Roman"/>
+          <w:color w:val="000000" w:themeColor="text1"/>
+          <w:sz w:val="24"/>
+          <w:szCs w:val="24"/>
+        </w:rPr>
+        <w:t xml:space="preserve">COMSATS </w:t>
+      </w:r>
+      <w:proofErr w:type="spellStart"/>
+      <w:r>
+        <w:rPr>
+          <w:rFonts w:ascii="Times New Roman" w:hAnsi="Times New Roman" w:cs="Times New Roman"/>
+          <w:color w:val="000000" w:themeColor="text1"/>
+          <w:sz w:val="24"/>
+          <w:szCs w:val="24"/>
+        </w:rPr>
+        <w:t>MemesDesk</w:t>
+      </w:r>
+      <w:proofErr w:type="spellEnd"/>
+    </w:p>
+    <w:p>
+      <w:pPr>
+        <w:pStyle w:val="ListParagraph"/>
+        <w:numPr>
+          <w:ilvl w:val="0"/>
+          <w:numId w:val="5"/>
+        </w:numPr>
+        <w:rPr>
+          <w:rFonts w:ascii="Times New Roman" w:hAnsi="Times New Roman" w:cs="Times New Roman"/>
+          <w:color w:val="000000" w:themeColor="text1"/>
+          <w:sz w:val="24"/>
+          <w:szCs w:val="24"/>
+        </w:rPr>
+      </w:pPr>
+      <w:r>
+        <w:rPr>
+          <w:rFonts w:ascii="Times New Roman" w:hAnsi="Times New Roman" w:cs="Times New Roman"/>
+          <w:color w:val="000000" w:themeColor="text1"/>
+          <w:sz w:val="24"/>
+          <w:szCs w:val="24"/>
+        </w:rPr>
+        <w:t>COMSATS (</w:t>
+      </w:r>
+      <w:proofErr w:type="spellStart"/>
+      <w:r>
+        <w:rPr>
+          <w:rFonts w:ascii="Times New Roman" w:hAnsi="Times New Roman" w:cs="Times New Roman"/>
+          <w:color w:val="000000" w:themeColor="text1"/>
+          <w:sz w:val="24"/>
+          <w:szCs w:val="24"/>
+        </w:rPr>
+        <w:t>ciit</w:t>
+      </w:r>
+      <w:proofErr w:type="spellEnd"/>
+      <w:r>
+        <w:rPr>
+          <w:rFonts w:ascii="Times New Roman" w:hAnsi="Times New Roman" w:cs="Times New Roman"/>
+          <w:color w:val="000000" w:themeColor="text1"/>
+          <w:sz w:val="24"/>
+          <w:szCs w:val="24"/>
+        </w:rPr>
+        <w:t>) Lahore</w:t>
+      </w:r>
+    </w:p>
+    <w:p>
+      <w:pPr>
+        <w:pStyle w:val="ListParagraph"/>
+        <w:numPr>
+          <w:ilvl w:val="0"/>
+          <w:numId w:val="5"/>
+        </w:numPr>
+        <w:rPr>
+          <w:rFonts w:ascii="Times New Roman" w:hAnsi="Times New Roman" w:cs="Times New Roman"/>
+          <w:color w:val="000000" w:themeColor="text1"/>
+          <w:sz w:val="24"/>
+          <w:szCs w:val="24"/>
+        </w:rPr>
+      </w:pPr>
+      <w:r>
+        <w:rPr>
+          <w:rFonts w:ascii="Times New Roman" w:hAnsi="Times New Roman" w:cs="Times New Roman"/>
+          <w:color w:val="000000" w:themeColor="text1"/>
+          <w:sz w:val="24"/>
+          <w:szCs w:val="24"/>
+        </w:rPr>
+        <w:t>COMSATS Information Desk</w:t>
+      </w:r>
+    </w:p>
+    <w:p>
+      <w:pPr>
+        <w:pStyle w:val="ListParagraph"/>
+        <w:numPr>
+          <w:ilvl w:val="0"/>
+          <w:numId w:val="5"/>
+        </w:numPr>
+        <w:rPr>
+          <w:rFonts w:ascii="Times New Roman" w:hAnsi="Times New Roman" w:cs="Times New Roman"/>
+          <w:color w:val="000000" w:themeColor="text1"/>
+          <w:sz w:val="24"/>
+          <w:szCs w:val="24"/>
+        </w:rPr>
+      </w:pPr>
+      <w:hyperlink r:id="rId33" w:history="1">
+        <w:r>
+          <w:rPr>
+            <w:rStyle w:val="Hyperlink"/>
+            <w:rFonts w:ascii="inherit" w:hAnsi="inherit" w:cs="Segoe UI Historic"/>
+            <w:b/>
+            <w:bCs/>
+            <w:sz w:val="21"/>
+            <w:szCs w:val="21"/>
+            <w:bdr w:val="none" w:sz="0" w:space="0" w:color="auto" w:frame="1"/>
+            <w:shd w:val="clear" w:color="auto" w:fill="FFFFFF"/>
+          </w:rPr>
+          <w:t>"Comsats University Sahiwal</w:t>
+        </w:r>
+      </w:hyperlink>
+    </w:p>
+    <w:p>
+      <w:pPr>
+        <w:pStyle w:val="ListParagraph"/>
+        <w:numPr>
+          <w:ilvl w:val="0"/>
+          <w:numId w:val="5"/>
+        </w:numPr>
+        <w:rPr>
+          <w:rFonts w:ascii="Times New Roman" w:hAnsi="Times New Roman" w:cs="Times New Roman"/>
+          <w:color w:val="000000" w:themeColor="text1"/>
+          <w:sz w:val="24"/>
+          <w:szCs w:val="24"/>
+        </w:rPr>
+      </w:pPr>
+      <w:hyperlink r:id="rId34" w:history="1">
+        <w:r>
+          <w:rPr>
+            <w:rStyle w:val="Hyperlink"/>
+            <w:rFonts w:ascii="inherit" w:hAnsi="inherit" w:cs="Segoe UI Historic"/>
+            <w:b/>
+            <w:bCs/>
+            <w:sz w:val="21"/>
+            <w:szCs w:val="21"/>
+            <w:bdr w:val="none" w:sz="0" w:space="0" w:color="auto" w:frame="1"/>
+            <w:shd w:val="clear" w:color="auto" w:fill="FFFFFF"/>
+          </w:rPr>
+          <w:t>COMSATS SAHIWAL (CS Dept.)</w:t>
+        </w:r>
+      </w:hyperlink>
+    </w:p>
+    <w:p>
+      <w:pPr>
+        <w:pStyle w:val="ListParagraph"/>
+        <w:numPr>
+          <w:ilvl w:val="0"/>
+          <w:numId w:val="5"/>
+        </w:numPr>
+        <w:rPr>
+          <w:rFonts w:ascii="Times New Roman" w:hAnsi="Times New Roman" w:cs="Times New Roman"/>
+          <w:color w:val="000000" w:themeColor="text1"/>
+          <w:sz w:val="24"/>
+          <w:szCs w:val="24"/>
+        </w:rPr>
+      </w:pPr>
+      <w:r>
+        <w:rPr>
+          <w:rFonts w:ascii="Times New Roman" w:hAnsi="Times New Roman" w:cs="Times New Roman"/>
+          <w:color w:val="000000" w:themeColor="text1"/>
+          <w:sz w:val="24"/>
+          <w:szCs w:val="24"/>
+        </w:rPr>
+        <w:t>COMSATS University Islamabad, Abbottabad Campus</w:t>
+      </w:r>
+    </w:p>
+    <w:p>
+      <w:pPr>
+        <w:pStyle w:val="ListParagraph"/>
+        <w:numPr>
+          <w:ilvl w:val="0"/>
+          <w:numId w:val="5"/>
+        </w:numPr>
+        <w:rPr>
+          <w:rFonts w:ascii="Times New Roman" w:hAnsi="Times New Roman" w:cs="Times New Roman"/>
+          <w:color w:val="000000" w:themeColor="text1"/>
+          <w:sz w:val="24"/>
+          <w:szCs w:val="24"/>
+        </w:rPr>
+      </w:pPr>
+      <w:r>
+        <w:rPr>
+          <w:rFonts w:ascii="Times New Roman" w:hAnsi="Times New Roman" w:cs="Times New Roman"/>
+          <w:color w:val="000000" w:themeColor="text1"/>
+          <w:sz w:val="24"/>
+          <w:szCs w:val="24"/>
+        </w:rPr>
+        <w:t xml:space="preserve">Comsats university </w:t>
+      </w:r>
+      <w:proofErr w:type="spellStart"/>
+      <w:r>
+        <w:rPr>
+          <w:rFonts w:ascii="Times New Roman" w:hAnsi="Times New Roman" w:cs="Times New Roman"/>
+          <w:color w:val="000000" w:themeColor="text1"/>
+          <w:sz w:val="24"/>
+          <w:szCs w:val="24"/>
+        </w:rPr>
+        <w:t>islamabad</w:t>
+      </w:r>
+      <w:proofErr w:type="spellEnd"/>
+      <w:r>
+        <w:rPr>
+          <w:rFonts w:ascii="Times New Roman" w:hAnsi="Times New Roman" w:cs="Times New Roman"/>
+          <w:color w:val="000000" w:themeColor="text1"/>
+          <w:sz w:val="24"/>
+          <w:szCs w:val="24"/>
+        </w:rPr>
+        <w:t xml:space="preserve"> </w:t>
+      </w:r>
+      <w:proofErr w:type="spellStart"/>
+      <w:r>
+        <w:rPr>
+          <w:rFonts w:ascii="Times New Roman" w:hAnsi="Times New Roman" w:cs="Times New Roman"/>
+          <w:color w:val="000000" w:themeColor="text1"/>
+          <w:sz w:val="24"/>
+          <w:szCs w:val="24"/>
+        </w:rPr>
+        <w:t>abbottabad</w:t>
+      </w:r>
+      <w:proofErr w:type="spellEnd"/>
+      <w:r>
+        <w:rPr>
+          <w:rFonts w:ascii="Times New Roman" w:hAnsi="Times New Roman" w:cs="Times New Roman"/>
+          <w:color w:val="000000" w:themeColor="text1"/>
+          <w:sz w:val="24"/>
+          <w:szCs w:val="24"/>
+        </w:rPr>
+        <w:t xml:space="preserve"> campus</w:t>
+      </w:r>
+    </w:p>
+    <w:p>
+      <w:pPr>
+        <w:pStyle w:val="ListParagraph"/>
+        <w:numPr>
+          <w:ilvl w:val="0"/>
+          <w:numId w:val="5"/>
+        </w:numPr>
+        <w:rPr>
+          <w:rFonts w:ascii="Times New Roman" w:hAnsi="Times New Roman" w:cs="Times New Roman"/>
+          <w:color w:val="000000" w:themeColor="text1"/>
+          <w:sz w:val="24"/>
+          <w:szCs w:val="24"/>
+        </w:rPr>
+      </w:pPr>
+      <w:hyperlink r:id="rId35" w:history="1">
+        <w:r>
+          <w:rPr>
+            <w:rStyle w:val="Hyperlink"/>
+            <w:rFonts w:ascii="inherit" w:hAnsi="inherit" w:cs="Segoe UI Historic"/>
+            <w:b/>
+            <w:bCs/>
+            <w:sz w:val="21"/>
+            <w:szCs w:val="21"/>
+            <w:bdr w:val="none" w:sz="0" w:space="0" w:color="auto" w:frame="1"/>
+            <w:shd w:val="clear" w:color="auto" w:fill="FFFFFF"/>
+          </w:rPr>
+          <w:t>COMSATS Institute of Information Technology</w:t>
+        </w:r>
+      </w:hyperlink>
+    </w:p>
+    <w:p>
+      <w:pPr>
+        <w:pStyle w:val="ListParagraph"/>
+        <w:numPr>
+          <w:ilvl w:val="0"/>
+          <w:numId w:val="5"/>
+        </w:numPr>
+        <w:rPr>
+          <w:rFonts w:ascii="Times New Roman" w:hAnsi="Times New Roman" w:cs="Times New Roman"/>
+          <w:color w:val="000000" w:themeColor="text1"/>
+          <w:sz w:val="24"/>
+          <w:szCs w:val="24"/>
+        </w:rPr>
+      </w:pPr>
+      <w:r>
+        <w:rPr>
+          <w:rFonts w:ascii="Times New Roman" w:hAnsi="Times New Roman" w:cs="Times New Roman"/>
+          <w:color w:val="000000" w:themeColor="text1"/>
+          <w:sz w:val="24"/>
+          <w:szCs w:val="24"/>
+        </w:rPr>
+        <w:t>COMSATS Wah - Official</w:t>
+      </w:r>
+    </w:p>
+    <w:p>
+      <w:pPr>
+        <w:pStyle w:val="ListParagraph"/>
+        <w:numPr>
+          <w:ilvl w:val="0"/>
+          <w:numId w:val="5"/>
+        </w:numPr>
+        <w:rPr>
+          <w:rFonts w:ascii="Times New Roman" w:hAnsi="Times New Roman" w:cs="Times New Roman"/>
+          <w:color w:val="000000" w:themeColor="text1"/>
+          <w:sz w:val="24"/>
+          <w:szCs w:val="24"/>
+        </w:rPr>
+      </w:pPr>
+      <w:r>
+        <w:rPr>
+          <w:rFonts w:ascii="Times New Roman" w:hAnsi="Times New Roman" w:cs="Times New Roman"/>
+          <w:color w:val="000000" w:themeColor="text1"/>
+          <w:sz w:val="24"/>
+          <w:szCs w:val="24"/>
+        </w:rPr>
+        <w:t>COMSATS University Lahore MS</w:t>
+      </w:r>
+    </w:p>
+    <w:p>
+      <w:pPr>
+        <w:pStyle w:val="ListParagraph"/>
+        <w:numPr>
+          <w:ilvl w:val="0"/>
+          <w:numId w:val="5"/>
+        </w:numPr>
+        <w:rPr>
+          <w:rFonts w:ascii="Times New Roman" w:hAnsi="Times New Roman" w:cs="Times New Roman"/>
+          <w:color w:val="000000" w:themeColor="text1"/>
+          <w:sz w:val="24"/>
+          <w:szCs w:val="24"/>
+        </w:rPr>
+      </w:pPr>
+      <w:hyperlink r:id="rId36" w:history="1">
+        <w:r>
+          <w:rPr>
+            <w:rStyle w:val="Hyperlink"/>
+            <w:rFonts w:ascii="inherit" w:hAnsi="inherit" w:cs="Segoe UI Historic"/>
+            <w:b/>
+            <w:bCs/>
+            <w:sz w:val="21"/>
+            <w:szCs w:val="21"/>
+            <w:bdr w:val="none" w:sz="0" w:space="0" w:color="auto" w:frame="1"/>
+            <w:shd w:val="clear" w:color="auto" w:fill="FFFFFF"/>
+          </w:rPr>
+          <w:t>COMSATS Knowledge Sharing Forum</w:t>
+        </w:r>
+      </w:hyperlink>
+    </w:p>
+    <w:p>
+      <w:pPr>
+        <w:pStyle w:val="ListParagraph"/>
+        <w:numPr>
+          <w:ilvl w:val="0"/>
+          <w:numId w:val="5"/>
+        </w:numPr>
+        <w:rPr>
+          <w:rFonts w:ascii="Times New Roman" w:hAnsi="Times New Roman" w:cs="Times New Roman"/>
+          <w:color w:val="000000" w:themeColor="text1"/>
+          <w:sz w:val="24"/>
+          <w:szCs w:val="24"/>
+        </w:rPr>
+      </w:pPr>
+      <w:r>
+        <w:rPr>
+          <w:rFonts w:ascii="Times New Roman" w:hAnsi="Times New Roman" w:cs="Times New Roman"/>
+          <w:color w:val="000000" w:themeColor="text1"/>
+          <w:sz w:val="24"/>
+          <w:szCs w:val="24"/>
+        </w:rPr>
+        <w:t xml:space="preserve">MCQ's of </w:t>
+      </w:r>
+      <w:proofErr w:type="spellStart"/>
+      <w:r>
+        <w:rPr>
+          <w:rFonts w:ascii="Times New Roman" w:hAnsi="Times New Roman" w:cs="Times New Roman"/>
+          <w:color w:val="000000" w:themeColor="text1"/>
+          <w:sz w:val="24"/>
+          <w:szCs w:val="24"/>
+        </w:rPr>
+        <w:t>NTS+CSS+GIKI+MCAT+ECAT+NUST+FAST+LUMS+COMSATS+PU+PMS+PCS+etc</w:t>
+      </w:r>
+      <w:proofErr w:type="spellEnd"/>
+      <w:r>
+        <w:rPr>
+          <w:rFonts w:ascii="Times New Roman" w:hAnsi="Times New Roman" w:cs="Times New Roman"/>
+          <w:color w:val="000000" w:themeColor="text1"/>
+          <w:sz w:val="24"/>
+          <w:szCs w:val="24"/>
+        </w:rPr>
+        <w:t>...</w:t>
+      </w:r>
+    </w:p>
+    <w:p>
+      <w:pPr>
+        <w:pStyle w:val="ListParagraph"/>
+        <w:numPr>
+          <w:ilvl w:val="0"/>
+          <w:numId w:val="5"/>
+        </w:numPr>
+        <w:rPr>
+          <w:rFonts w:ascii="Times New Roman" w:hAnsi="Times New Roman" w:cs="Times New Roman"/>
+          <w:color w:val="000000" w:themeColor="text1"/>
+          <w:sz w:val="24"/>
+          <w:szCs w:val="24"/>
+        </w:rPr>
+      </w:pPr>
+      <w:r>
+        <w:rPr>
+          <w:rFonts w:ascii="Times New Roman" w:hAnsi="Times New Roman" w:cs="Times New Roman"/>
+          <w:color w:val="000000" w:themeColor="text1"/>
+          <w:sz w:val="24"/>
+          <w:szCs w:val="24"/>
+        </w:rPr>
+        <w:t>Comsats Horticulture Society Group</w:t>
+      </w:r>
+    </w:p>
+    <w:p>
+      <w:pPr>
+        <w:pStyle w:val="ListParagraph"/>
+        <w:numPr>
+          <w:ilvl w:val="0"/>
+          <w:numId w:val="5"/>
+        </w:numPr>
+        <w:rPr>
+          <w:rFonts w:ascii="Times New Roman" w:hAnsi="Times New Roman" w:cs="Times New Roman"/>
+          <w:color w:val="000000" w:themeColor="text1"/>
+          <w:sz w:val="24"/>
+          <w:szCs w:val="24"/>
+        </w:rPr>
+      </w:pPr>
+      <w:hyperlink r:id="rId37" w:history="1">
+        <w:r>
+          <w:rPr>
+            <w:rStyle w:val="Hyperlink"/>
+            <w:rFonts w:ascii="inherit" w:hAnsi="inherit" w:cs="Segoe UI Historic"/>
+            <w:b/>
+            <w:bCs/>
+            <w:sz w:val="21"/>
+            <w:szCs w:val="21"/>
+            <w:bdr w:val="none" w:sz="0" w:space="0" w:color="auto" w:frame="1"/>
+            <w:shd w:val="clear" w:color="auto" w:fill="FFFFFF"/>
+          </w:rPr>
+          <w:t xml:space="preserve">COMSATS Meme War </w:t>
+        </w:r>
+        <w:r>
+          <w:rPr>
+            <w:rStyle w:val="Hyperlink"/>
+            <w:rFonts w:ascii="Segoe UI Emoji" w:hAnsi="Segoe UI Emoji" w:cs="Segoe UI Emoji"/>
+            <w:b/>
+            <w:bCs/>
+            <w:sz w:val="21"/>
+            <w:szCs w:val="21"/>
+            <w:bdr w:val="none" w:sz="0" w:space="0" w:color="auto" w:frame="1"/>
+            <w:shd w:val="clear" w:color="auto" w:fill="FFFFFF"/>
+          </w:rPr>
+          <w:t>😂</w:t>
+        </w:r>
+      </w:hyperlink>
+    </w:p>
+    <w:p>
+      <w:pPr>
+        <w:pStyle w:val="ListParagraph"/>
+        <w:numPr>
+          <w:ilvl w:val="0"/>
+          <w:numId w:val="5"/>
+        </w:numPr>
+        <w:rPr>
+          <w:rFonts w:ascii="Times New Roman" w:hAnsi="Times New Roman" w:cs="Times New Roman"/>
+          <w:color w:val="000000" w:themeColor="text1"/>
+          <w:sz w:val="24"/>
+          <w:szCs w:val="24"/>
+        </w:rPr>
+      </w:pPr>
+      <w:r>
+        <w:rPr>
+          <w:rFonts w:ascii="Times New Roman" w:hAnsi="Times New Roman" w:cs="Times New Roman"/>
+          <w:color w:val="000000" w:themeColor="text1"/>
+          <w:sz w:val="24"/>
+          <w:szCs w:val="24"/>
+        </w:rPr>
+        <w:t>COMSATS CS/SE Community</w:t>
+      </w:r>
+    </w:p>
+    <w:p>
+      <w:pPr>
+        <w:pStyle w:val="ListParagraph"/>
+        <w:numPr>
+          <w:ilvl w:val="0"/>
+          <w:numId w:val="5"/>
+        </w:numPr>
+        <w:rPr>
+          <w:rFonts w:ascii="Times New Roman" w:hAnsi="Times New Roman" w:cs="Times New Roman"/>
+          <w:color w:val="000000" w:themeColor="text1"/>
+          <w:sz w:val="24"/>
+          <w:szCs w:val="24"/>
+        </w:rPr>
+      </w:pPr>
+      <w:hyperlink r:id="rId38" w:history="1">
+        <w:r>
+          <w:rPr>
+            <w:rStyle w:val="Hyperlink"/>
+            <w:rFonts w:ascii="inherit" w:hAnsi="inherit" w:cs="Segoe UI Historic"/>
+            <w:b/>
+            <w:bCs/>
+            <w:sz w:val="21"/>
+            <w:szCs w:val="21"/>
+            <w:bdr w:val="none" w:sz="0" w:space="0" w:color="auto" w:frame="1"/>
+            <w:shd w:val="clear" w:color="auto" w:fill="FFFFFF"/>
+          </w:rPr>
+          <w:t>COMSATS University Islamabad, Abbottabad Campus</w:t>
+        </w:r>
+      </w:hyperlink>
+    </w:p>
+    <w:p>
+      <w:pPr>
+        <w:pStyle w:val="ListParagraph"/>
+        <w:numPr>
+          <w:ilvl w:val="0"/>
+          <w:numId w:val="5"/>
+        </w:numPr>
+        <w:rPr>
+          <w:rFonts w:ascii="Times New Roman" w:hAnsi="Times New Roman" w:cs="Times New Roman"/>
+          <w:color w:val="000000" w:themeColor="text1"/>
+          <w:sz w:val="24"/>
+          <w:szCs w:val="24"/>
+        </w:rPr>
+      </w:pPr>
+      <w:r>
+        <w:rPr>
+          <w:rFonts w:ascii="Times New Roman" w:hAnsi="Times New Roman" w:cs="Times New Roman"/>
+          <w:color w:val="000000" w:themeColor="text1"/>
+          <w:sz w:val="24"/>
+          <w:szCs w:val="24"/>
+        </w:rPr>
+        <w:t xml:space="preserve">COMSATS (CUST) - COMSATS </w:t>
+      </w:r>
+      <w:proofErr w:type="spellStart"/>
+      <w:r>
+        <w:rPr>
+          <w:rFonts w:ascii="Times New Roman" w:hAnsi="Times New Roman" w:cs="Times New Roman"/>
+          <w:color w:val="000000" w:themeColor="text1"/>
+          <w:sz w:val="24"/>
+          <w:szCs w:val="24"/>
+        </w:rPr>
+        <w:t>Abbotabad</w:t>
+      </w:r>
+      <w:proofErr w:type="spellEnd"/>
+    </w:p>
+    <w:p>
+      <w:pPr>
+        <w:pStyle w:val="ListParagraph"/>
+        <w:numPr>
+          <w:ilvl w:val="0"/>
+          <w:numId w:val="5"/>
+        </w:numPr>
+        <w:rPr>
+          <w:rFonts w:ascii="Times New Roman" w:hAnsi="Times New Roman" w:cs="Times New Roman"/>
+          <w:color w:val="000000" w:themeColor="text1"/>
+          <w:sz w:val="24"/>
+          <w:szCs w:val="24"/>
+        </w:rPr>
+      </w:pPr>
     </w:p>
     <w:p>
       <w:pPr>
@@ -1381,8 +2077,8 @@
       </w:pPr>
     </w:p>
     <w:sectPr>
-      <w:headerReference w:type="default" r:id="rId27"/>
-      <w:footerReference w:type="default" r:id="rId28"/>
+      <w:headerReference w:type="default" r:id="rId39"/>
+      <w:footerReference w:type="default" r:id="rId40"/>
       <w:pgSz w:w="12240" w:h="15840"/>
       <w:pgMar w:top="1440" w:right="1440" w:bottom="1440" w:left="1440" w:header="720" w:footer="720" w:gutter="0"/>
       <w:cols w:space="720"/>
@@ -1558,6 +2254,7 @@
                                 <w:dataBinding w:prefixMappings="xmlns:ns0='http://purl.org/dc/elements/1.1/' xmlns:ns1='http://schemas.openxmlformats.org/package/2006/metadata/core-properties' " w:xpath="/ns1:coreProperties[1]/ns0:creator[1]" w:storeItemID="{6C3C8BC8-F283-45AE-878A-BAB7291924A1}"/>
                                 <w:text/>
                               </w:sdtPr>
+                              <w:sdtEndPr/>
                               <w:sdtContent>
                                 <w:r>
                                   <w:rPr>
@@ -1616,6 +2313,7 @@
                                 <w:dataBinding w:prefixMappings="xmlns:ns0='http://schemas.openxmlformats.org/officeDocument/2006/extended-properties' " w:xpath="/ns0:Properties[1]/ns0:Company[1]" w:storeItemID="{6668398D-A668-4E3E-A5EB-62B293D839F1}"/>
                                 <w:text/>
                               </w:sdtPr>
+                              <w:sdtEndPr/>
                               <w:sdtContent>
                                 <w:r>
                                   <w:rPr>
@@ -1684,6 +2382,7 @@
                           <w:dataBinding w:prefixMappings="xmlns:ns0='http://purl.org/dc/elements/1.1/' xmlns:ns1='http://schemas.openxmlformats.org/package/2006/metadata/core-properties' " w:xpath="/ns1:coreProperties[1]/ns0:creator[1]" w:storeItemID="{6C3C8BC8-F283-45AE-878A-BAB7291924A1}"/>
                           <w:text/>
                         </w:sdtPr>
+                        <w:sdtEndPr/>
                         <w:sdtContent>
                           <w:r>
                             <w:rPr>
@@ -1742,6 +2441,7 @@
                           <w:dataBinding w:prefixMappings="xmlns:ns0='http://schemas.openxmlformats.org/officeDocument/2006/extended-properties' " w:xpath="/ns0:Properties[1]/ns0:Company[1]" w:storeItemID="{6668398D-A668-4E3E-A5EB-62B293D839F1}"/>
                           <w:text/>
                         </w:sdtPr>
+                        <w:sdtEndPr/>
                         <w:sdtContent>
                           <w:r>
                             <w:rPr>
@@ -3596,7 +4296,6 @@
     <w:name w:val="Hyperlink"/>
     <w:basedOn w:val="DefaultParagraphFont"/>
     <w:uiPriority w:val="99"/>
-    <w:semiHidden/>
     <w:unhideWhenUsed/>
     <w:rsid w:val="00A3229A"/>
     <w:rPr>
@@ -3660,6 +4359,30 @@
     <w:link w:val="Footer"/>
     <w:uiPriority w:val="99"/>
     <w:rsid w:val="00A40EE8"/>
+  </w:style>
+  <w:style w:type="character" w:styleId="UnresolvedMention">
+    <w:name w:val="Unresolved Mention"/>
+    <w:basedOn w:val="DefaultParagraphFont"/>
+    <w:uiPriority w:val="99"/>
+    <w:semiHidden/>
+    <w:unhideWhenUsed/>
+    <w:rsid w:val="006A7310"/>
+    <w:rPr>
+      <w:color w:val="605E5C"/>
+      <w:shd w:val="clear" w:color="auto" w:fill="E1DFDD"/>
+    </w:rPr>
+  </w:style>
+  <w:style w:type="character" w:styleId="FollowedHyperlink">
+    <w:name w:val="FollowedHyperlink"/>
+    <w:basedOn w:val="DefaultParagraphFont"/>
+    <w:uiPriority w:val="99"/>
+    <w:semiHidden/>
+    <w:unhideWhenUsed/>
+    <w:rsid w:val="006A7310"/>
+    <w:rPr>
+      <w:color w:val="954F72" w:themeColor="followedHyperlink"/>
+      <w:u w:val="single"/>
+    </w:rPr>
   </w:style>
 </w:styles>
 </file>

</xml_diff>

<commit_message>
Doc info Comsian modretor
</commit_message>
<xml_diff>
--- a/Comsian_Net_Moderator.docx
+++ b/Comsian_Net_Moderator.docx
@@ -1152,7 +1152,37 @@
             <w:bdr w:val="none" w:sz="0" w:space="0" w:color="auto" w:frame="1"/>
             <w:shd w:val="clear" w:color="auto" w:fill="FFFFFF"/>
           </w:rPr>
-          <w:t>Computer Science Department ( Comsats)</w:t>
+          <w:t xml:space="preserve">Computer Science Department </w:t>
+        </w:r>
+        <w:proofErr w:type="gramStart"/>
+        <w:r>
+          <w:rPr>
+            <w:rStyle w:val="Hyperlink"/>
+            <w:rFonts w:ascii="Times New Roman" w:hAnsi="Times New Roman" w:cs="Times New Roman"/>
+            <w:b/>
+            <w:bCs/>
+            <w:color w:val="000000" w:themeColor="text1"/>
+            <w:sz w:val="24"/>
+            <w:szCs w:val="24"/>
+            <w:bdr w:val="none" w:sz="0" w:space="0" w:color="auto" w:frame="1"/>
+            <w:shd w:val="clear" w:color="auto" w:fill="FFFFFF"/>
+          </w:rPr>
+          <w:t>( Comsats</w:t>
+        </w:r>
+        <w:proofErr w:type="gramEnd"/>
+        <w:r>
+          <w:rPr>
+            <w:rStyle w:val="Hyperlink"/>
+            <w:rFonts w:ascii="Times New Roman" w:hAnsi="Times New Roman" w:cs="Times New Roman"/>
+            <w:b/>
+            <w:bCs/>
+            <w:color w:val="000000" w:themeColor="text1"/>
+            <w:sz w:val="24"/>
+            <w:szCs w:val="24"/>
+            <w:bdr w:val="none" w:sz="0" w:space="0" w:color="auto" w:frame="1"/>
+            <w:shd w:val="clear" w:color="auto" w:fill="FFFFFF"/>
+          </w:rPr>
+          <w:t>)</w:t>
         </w:r>
       </w:hyperlink>
     </w:p>
@@ -1255,7 +1285,37 @@
             <w:bdr w:val="none" w:sz="0" w:space="0" w:color="auto" w:frame="1"/>
             <w:shd w:val="clear" w:color="auto" w:fill="FFFFFF"/>
           </w:rPr>
-          <w:t xml:space="preserve"> Electrical engineering batch fA09(BTE,BCE,BCS)</w:t>
+          <w:t xml:space="preserve"> Electrical engineering batch fA09(</w:t>
+        </w:r>
+        <w:proofErr w:type="gramStart"/>
+        <w:r>
+          <w:rPr>
+            <w:rStyle w:val="Hyperlink"/>
+            <w:rFonts w:ascii="Times New Roman" w:hAnsi="Times New Roman" w:cs="Times New Roman"/>
+            <w:b/>
+            <w:bCs/>
+            <w:color w:val="000000" w:themeColor="text1"/>
+            <w:sz w:val="24"/>
+            <w:szCs w:val="24"/>
+            <w:bdr w:val="none" w:sz="0" w:space="0" w:color="auto" w:frame="1"/>
+            <w:shd w:val="clear" w:color="auto" w:fill="FFFFFF"/>
+          </w:rPr>
+          <w:t>BTE,BCE</w:t>
+        </w:r>
+        <w:proofErr w:type="gramEnd"/>
+        <w:r>
+          <w:rPr>
+            <w:rStyle w:val="Hyperlink"/>
+            <w:rFonts w:ascii="Times New Roman" w:hAnsi="Times New Roman" w:cs="Times New Roman"/>
+            <w:b/>
+            <w:bCs/>
+            <w:color w:val="000000" w:themeColor="text1"/>
+            <w:sz w:val="24"/>
+            <w:szCs w:val="24"/>
+            <w:bdr w:val="none" w:sz="0" w:space="0" w:color="auto" w:frame="1"/>
+            <w:shd w:val="clear" w:color="auto" w:fill="FFFFFF"/>
+          </w:rPr>
+          <w:t>,BCS)</w:t>
         </w:r>
       </w:hyperlink>
     </w:p>
@@ -1292,7 +1352,6 @@
         </w:numPr>
         <w:rPr>
           <w:rFonts w:ascii="Times New Roman" w:hAnsi="Times New Roman" w:cs="Times New Roman"/>
-          <w:color w:val="000000" w:themeColor="text1"/>
           <w:sz w:val="24"/>
           <w:szCs w:val="24"/>
         </w:rPr>
@@ -1304,6 +1363,7 @@
             <w:rFonts w:ascii="inherit" w:hAnsi="inherit" w:cs="Segoe UI Historic"/>
             <w:b/>
             <w:bCs/>
+            <w:color w:val="auto"/>
             <w:sz w:val="21"/>
             <w:szCs w:val="21"/>
             <w:bdr w:val="none" w:sz="0" w:space="0" w:color="auto" w:frame="1"/>
@@ -1322,7 +1382,6 @@
         </w:numPr>
         <w:rPr>
           <w:rFonts w:ascii="Times New Roman" w:hAnsi="Times New Roman" w:cs="Times New Roman"/>
-          <w:color w:val="000000" w:themeColor="text1"/>
           <w:sz w:val="24"/>
           <w:szCs w:val="24"/>
         </w:rPr>
@@ -1334,6 +1393,7 @@
             <w:rFonts w:ascii="inherit" w:hAnsi="inherit" w:cs="Segoe UI Historic"/>
             <w:b/>
             <w:bCs/>
+            <w:color w:val="auto"/>
             <w:sz w:val="21"/>
             <w:szCs w:val="21"/>
             <w:bdr w:val="none" w:sz="0" w:space="0" w:color="auto" w:frame="1"/>
@@ -1352,15 +1412,13 @@
         </w:numPr>
         <w:rPr>
           <w:rFonts w:ascii="Times New Roman" w:hAnsi="Times New Roman" w:cs="Times New Roman"/>
-          <w:color w:val="000000" w:themeColor="text1"/>
-          <w:sz w:val="24"/>
-          <w:szCs w:val="24"/>
-        </w:rPr>
-      </w:pPr>
-      <w:r>
-        <w:rPr>
-          <w:rFonts w:ascii="Times New Roman" w:hAnsi="Times New Roman" w:cs="Times New Roman"/>
-          <w:color w:val="000000" w:themeColor="text1"/>
+          <w:sz w:val="24"/>
+          <w:szCs w:val="24"/>
+        </w:rPr>
+      </w:pPr>
+      <w:r>
+        <w:rPr>
+          <w:rFonts w:ascii="Times New Roman" w:hAnsi="Times New Roman" w:cs="Times New Roman"/>
           <w:sz w:val="24"/>
           <w:szCs w:val="24"/>
         </w:rPr>
@@ -1369,7 +1427,6 @@
       <w:r>
         <w:rPr>
           <w:rFonts w:ascii="Segoe UI Emoji" w:hAnsi="Segoe UI Emoji" w:cs="Segoe UI Emoji"/>
-          <w:color w:val="000000" w:themeColor="text1"/>
           <w:sz w:val="24"/>
           <w:szCs w:val="24"/>
         </w:rPr>
@@ -1385,7 +1442,6 @@
         </w:numPr>
         <w:rPr>
           <w:rFonts w:ascii="Times New Roman" w:hAnsi="Times New Roman" w:cs="Times New Roman"/>
-          <w:color w:val="000000" w:themeColor="text1"/>
           <w:sz w:val="24"/>
           <w:szCs w:val="24"/>
         </w:rPr>
@@ -1397,6 +1453,7 @@
             <w:rFonts w:ascii="inherit" w:hAnsi="inherit" w:cs="Segoe UI Historic"/>
             <w:b/>
             <w:bCs/>
+            <w:color w:val="auto"/>
             <w:sz w:val="21"/>
             <w:szCs w:val="21"/>
             <w:bdr w:val="none" w:sz="0" w:space="0" w:color="auto" w:frame="1"/>
@@ -1415,7 +1472,6 @@
         </w:numPr>
         <w:rPr>
           <w:rFonts w:ascii="Times New Roman" w:hAnsi="Times New Roman" w:cs="Times New Roman"/>
-          <w:color w:val="000000" w:themeColor="text1"/>
           <w:sz w:val="24"/>
           <w:szCs w:val="24"/>
         </w:rPr>
@@ -1427,6 +1483,7 @@
             <w:rFonts w:ascii="inherit" w:hAnsi="inherit" w:cs="Segoe UI Historic"/>
             <w:b/>
             <w:bCs/>
+            <w:color w:val="auto"/>
             <w:sz w:val="21"/>
             <w:szCs w:val="21"/>
             <w:bdr w:val="none" w:sz="0" w:space="0" w:color="auto" w:frame="1"/>
@@ -1445,7 +1502,6 @@
         </w:numPr>
         <w:rPr>
           <w:rFonts w:ascii="Times New Roman" w:hAnsi="Times New Roman" w:cs="Times New Roman"/>
-          <w:color w:val="000000" w:themeColor="text1"/>
           <w:sz w:val="24"/>
           <w:szCs w:val="24"/>
         </w:rPr>
@@ -1457,6 +1513,7 @@
             <w:rFonts w:ascii="inherit" w:hAnsi="inherit" w:cs="Segoe UI Historic"/>
             <w:b/>
             <w:bCs/>
+            <w:color w:val="auto"/>
             <w:sz w:val="21"/>
             <w:szCs w:val="21"/>
             <w:bdr w:val="none" w:sz="0" w:space="0" w:color="auto" w:frame="1"/>
@@ -1475,15 +1532,13 @@
         </w:numPr>
         <w:rPr>
           <w:rFonts w:ascii="Times New Roman" w:hAnsi="Times New Roman" w:cs="Times New Roman"/>
-          <w:color w:val="000000" w:themeColor="text1"/>
-          <w:sz w:val="24"/>
-          <w:szCs w:val="24"/>
-        </w:rPr>
-      </w:pPr>
-      <w:r>
-        <w:rPr>
-          <w:rFonts w:ascii="Times New Roman" w:hAnsi="Times New Roman" w:cs="Times New Roman"/>
-          <w:color w:val="000000" w:themeColor="text1"/>
+          <w:sz w:val="24"/>
+          <w:szCs w:val="24"/>
+        </w:rPr>
+      </w:pPr>
+      <w:r>
+        <w:rPr>
+          <w:rFonts w:ascii="Times New Roman" w:hAnsi="Times New Roman" w:cs="Times New Roman"/>
           <w:sz w:val="24"/>
           <w:szCs w:val="24"/>
         </w:rPr>
@@ -1493,7 +1548,6 @@
       <w:r>
         <w:rPr>
           <w:rFonts w:ascii="Times New Roman" w:hAnsi="Times New Roman" w:cs="Times New Roman"/>
-          <w:color w:val="000000" w:themeColor="text1"/>
           <w:sz w:val="24"/>
           <w:szCs w:val="24"/>
         </w:rPr>
@@ -1510,15 +1564,13 @@
         </w:numPr>
         <w:rPr>
           <w:rFonts w:ascii="Times New Roman" w:hAnsi="Times New Roman" w:cs="Times New Roman"/>
-          <w:color w:val="000000" w:themeColor="text1"/>
-          <w:sz w:val="24"/>
-          <w:szCs w:val="24"/>
-        </w:rPr>
-      </w:pPr>
-      <w:r>
-        <w:rPr>
-          <w:rFonts w:ascii="Times New Roman" w:hAnsi="Times New Roman" w:cs="Times New Roman"/>
-          <w:color w:val="000000" w:themeColor="text1"/>
+          <w:sz w:val="24"/>
+          <w:szCs w:val="24"/>
+        </w:rPr>
+      </w:pPr>
+      <w:r>
+        <w:rPr>
+          <w:rFonts w:ascii="Times New Roman" w:hAnsi="Times New Roman" w:cs="Times New Roman"/>
           <w:sz w:val="24"/>
           <w:szCs w:val="24"/>
         </w:rPr>
@@ -1528,7 +1580,6 @@
       <w:r>
         <w:rPr>
           <w:rFonts w:ascii="Times New Roman" w:hAnsi="Times New Roman" w:cs="Times New Roman"/>
-          <w:color w:val="000000" w:themeColor="text1"/>
           <w:sz w:val="24"/>
           <w:szCs w:val="24"/>
         </w:rPr>
@@ -1538,7 +1589,6 @@
       <w:r>
         <w:rPr>
           <w:rFonts w:ascii="Times New Roman" w:hAnsi="Times New Roman" w:cs="Times New Roman"/>
-          <w:color w:val="000000" w:themeColor="text1"/>
           <w:sz w:val="24"/>
           <w:szCs w:val="24"/>
         </w:rPr>
@@ -1554,15 +1604,13 @@
         </w:numPr>
         <w:rPr>
           <w:rFonts w:ascii="Times New Roman" w:hAnsi="Times New Roman" w:cs="Times New Roman"/>
-          <w:color w:val="000000" w:themeColor="text1"/>
-          <w:sz w:val="24"/>
-          <w:szCs w:val="24"/>
-        </w:rPr>
-      </w:pPr>
-      <w:r>
-        <w:rPr>
-          <w:rFonts w:ascii="Times New Roman" w:hAnsi="Times New Roman" w:cs="Times New Roman"/>
-          <w:color w:val="000000" w:themeColor="text1"/>
+          <w:sz w:val="24"/>
+          <w:szCs w:val="24"/>
+        </w:rPr>
+      </w:pPr>
+      <w:r>
+        <w:rPr>
+          <w:rFonts w:ascii="Times New Roman" w:hAnsi="Times New Roman" w:cs="Times New Roman"/>
           <w:sz w:val="24"/>
           <w:szCs w:val="24"/>
         </w:rPr>
@@ -1578,7 +1626,6 @@
         </w:numPr>
         <w:rPr>
           <w:rFonts w:ascii="Times New Roman" w:hAnsi="Times New Roman" w:cs="Times New Roman"/>
-          <w:color w:val="000000" w:themeColor="text1"/>
           <w:sz w:val="24"/>
           <w:szCs w:val="24"/>
         </w:rPr>
@@ -1590,6 +1637,7 @@
             <w:rFonts w:ascii="inherit" w:hAnsi="inherit" w:cs="Segoe UI Historic"/>
             <w:b/>
             <w:bCs/>
+            <w:color w:val="auto"/>
             <w:sz w:val="21"/>
             <w:szCs w:val="21"/>
             <w:bdr w:val="none" w:sz="0" w:space="0" w:color="auto" w:frame="1"/>
@@ -1608,7 +1656,6 @@
         </w:numPr>
         <w:rPr>
           <w:rFonts w:ascii="Times New Roman" w:hAnsi="Times New Roman" w:cs="Times New Roman"/>
-          <w:color w:val="000000" w:themeColor="text1"/>
           <w:sz w:val="24"/>
           <w:szCs w:val="24"/>
         </w:rPr>
@@ -1620,6 +1667,7 @@
             <w:rFonts w:ascii="inherit" w:hAnsi="inherit" w:cs="Segoe UI Historic"/>
             <w:b/>
             <w:bCs/>
+            <w:color w:val="auto"/>
             <w:sz w:val="21"/>
             <w:szCs w:val="21"/>
             <w:bdr w:val="none" w:sz="0" w:space="0" w:color="auto" w:frame="1"/>
@@ -1638,15 +1686,13 @@
         </w:numPr>
         <w:rPr>
           <w:rFonts w:ascii="Times New Roman" w:hAnsi="Times New Roman" w:cs="Times New Roman"/>
-          <w:color w:val="000000" w:themeColor="text1"/>
-          <w:sz w:val="24"/>
-          <w:szCs w:val="24"/>
-        </w:rPr>
-      </w:pPr>
-      <w:r>
-        <w:rPr>
-          <w:rFonts w:ascii="Times New Roman" w:hAnsi="Times New Roman" w:cs="Times New Roman"/>
-          <w:color w:val="000000" w:themeColor="text1"/>
+          <w:sz w:val="24"/>
+          <w:szCs w:val="24"/>
+        </w:rPr>
+      </w:pPr>
+      <w:r>
+        <w:rPr>
+          <w:rFonts w:ascii="Times New Roman" w:hAnsi="Times New Roman" w:cs="Times New Roman"/>
           <w:sz w:val="24"/>
           <w:szCs w:val="24"/>
         </w:rPr>
@@ -1662,15 +1708,13 @@
         </w:numPr>
         <w:rPr>
           <w:rFonts w:ascii="Times New Roman" w:hAnsi="Times New Roman" w:cs="Times New Roman"/>
-          <w:color w:val="000000" w:themeColor="text1"/>
-          <w:sz w:val="24"/>
-          <w:szCs w:val="24"/>
-        </w:rPr>
-      </w:pPr>
-      <w:r>
-        <w:rPr>
-          <w:rFonts w:ascii="Times New Roman" w:hAnsi="Times New Roman" w:cs="Times New Roman"/>
-          <w:color w:val="000000" w:themeColor="text1"/>
+          <w:sz w:val="24"/>
+          <w:szCs w:val="24"/>
+        </w:rPr>
+      </w:pPr>
+      <w:r>
+        <w:rPr>
+          <w:rFonts w:ascii="Times New Roman" w:hAnsi="Times New Roman" w:cs="Times New Roman"/>
           <w:sz w:val="24"/>
           <w:szCs w:val="24"/>
         </w:rPr>
@@ -1680,7 +1724,6 @@
       <w:r>
         <w:rPr>
           <w:rFonts w:ascii="Times New Roman" w:hAnsi="Times New Roman" w:cs="Times New Roman"/>
-          <w:color w:val="000000" w:themeColor="text1"/>
           <w:sz w:val="24"/>
           <w:szCs w:val="24"/>
         </w:rPr>
@@ -1690,7 +1733,6 @@
       <w:r>
         <w:rPr>
           <w:rFonts w:ascii="Times New Roman" w:hAnsi="Times New Roman" w:cs="Times New Roman"/>
-          <w:color w:val="000000" w:themeColor="text1"/>
           <w:sz w:val="24"/>
           <w:szCs w:val="24"/>
         </w:rPr>
@@ -1700,7 +1742,6 @@
       <w:r>
         <w:rPr>
           <w:rFonts w:ascii="Times New Roman" w:hAnsi="Times New Roman" w:cs="Times New Roman"/>
-          <w:color w:val="000000" w:themeColor="text1"/>
           <w:sz w:val="24"/>
           <w:szCs w:val="24"/>
         </w:rPr>
@@ -1710,7 +1751,6 @@
       <w:r>
         <w:rPr>
           <w:rFonts w:ascii="Times New Roman" w:hAnsi="Times New Roman" w:cs="Times New Roman"/>
-          <w:color w:val="000000" w:themeColor="text1"/>
           <w:sz w:val="24"/>
           <w:szCs w:val="24"/>
         </w:rPr>
@@ -1726,7 +1766,6 @@
         </w:numPr>
         <w:rPr>
           <w:rFonts w:ascii="Times New Roman" w:hAnsi="Times New Roman" w:cs="Times New Roman"/>
-          <w:color w:val="000000" w:themeColor="text1"/>
           <w:sz w:val="24"/>
           <w:szCs w:val="24"/>
         </w:rPr>
@@ -1738,6 +1777,7 @@
             <w:rFonts w:ascii="inherit" w:hAnsi="inherit" w:cs="Segoe UI Historic"/>
             <w:b/>
             <w:bCs/>
+            <w:color w:val="auto"/>
             <w:sz w:val="21"/>
             <w:szCs w:val="21"/>
             <w:bdr w:val="none" w:sz="0" w:space="0" w:color="auto" w:frame="1"/>
@@ -1756,15 +1796,13 @@
         </w:numPr>
         <w:rPr>
           <w:rFonts w:ascii="Times New Roman" w:hAnsi="Times New Roman" w:cs="Times New Roman"/>
-          <w:color w:val="000000" w:themeColor="text1"/>
-          <w:sz w:val="24"/>
-          <w:szCs w:val="24"/>
-        </w:rPr>
-      </w:pPr>
-      <w:r>
-        <w:rPr>
-          <w:rFonts w:ascii="Times New Roman" w:hAnsi="Times New Roman" w:cs="Times New Roman"/>
-          <w:color w:val="000000" w:themeColor="text1"/>
+          <w:sz w:val="24"/>
+          <w:szCs w:val="24"/>
+        </w:rPr>
+      </w:pPr>
+      <w:r>
+        <w:rPr>
+          <w:rFonts w:ascii="Times New Roman" w:hAnsi="Times New Roman" w:cs="Times New Roman"/>
           <w:sz w:val="24"/>
           <w:szCs w:val="24"/>
         </w:rPr>
@@ -1780,15 +1818,13 @@
         </w:numPr>
         <w:rPr>
           <w:rFonts w:ascii="Times New Roman" w:hAnsi="Times New Roman" w:cs="Times New Roman"/>
-          <w:color w:val="000000" w:themeColor="text1"/>
-          <w:sz w:val="24"/>
-          <w:szCs w:val="24"/>
-        </w:rPr>
-      </w:pPr>
-      <w:r>
-        <w:rPr>
-          <w:rFonts w:ascii="Times New Roman" w:hAnsi="Times New Roman" w:cs="Times New Roman"/>
-          <w:color w:val="000000" w:themeColor="text1"/>
+          <w:sz w:val="24"/>
+          <w:szCs w:val="24"/>
+        </w:rPr>
+      </w:pPr>
+      <w:r>
+        <w:rPr>
+          <w:rFonts w:ascii="Times New Roman" w:hAnsi="Times New Roman" w:cs="Times New Roman"/>
           <w:sz w:val="24"/>
           <w:szCs w:val="24"/>
         </w:rPr>
@@ -1804,7 +1840,6 @@
         </w:numPr>
         <w:rPr>
           <w:rFonts w:ascii="Times New Roman" w:hAnsi="Times New Roman" w:cs="Times New Roman"/>
-          <w:color w:val="000000" w:themeColor="text1"/>
           <w:sz w:val="24"/>
           <w:szCs w:val="24"/>
         </w:rPr>
@@ -1816,6 +1851,7 @@
             <w:rFonts w:ascii="inherit" w:hAnsi="inherit" w:cs="Segoe UI Historic"/>
             <w:b/>
             <w:bCs/>
+            <w:color w:val="auto"/>
             <w:sz w:val="21"/>
             <w:szCs w:val="21"/>
             <w:bdr w:val="none" w:sz="0" w:space="0" w:color="auto" w:frame="1"/>
@@ -1834,15 +1870,13 @@
         </w:numPr>
         <w:rPr>
           <w:rFonts w:ascii="Times New Roman" w:hAnsi="Times New Roman" w:cs="Times New Roman"/>
-          <w:color w:val="000000" w:themeColor="text1"/>
-          <w:sz w:val="24"/>
-          <w:szCs w:val="24"/>
-        </w:rPr>
-      </w:pPr>
-      <w:r>
-        <w:rPr>
-          <w:rFonts w:ascii="Times New Roman" w:hAnsi="Times New Roman" w:cs="Times New Roman"/>
-          <w:color w:val="000000" w:themeColor="text1"/>
+          <w:sz w:val="24"/>
+          <w:szCs w:val="24"/>
+        </w:rPr>
+      </w:pPr>
+      <w:r>
+        <w:rPr>
+          <w:rFonts w:ascii="Times New Roman" w:hAnsi="Times New Roman" w:cs="Times New Roman"/>
           <w:sz w:val="24"/>
           <w:szCs w:val="24"/>
         </w:rPr>
@@ -1852,7 +1886,6 @@
       <w:r>
         <w:rPr>
           <w:rFonts w:ascii="Times New Roman" w:hAnsi="Times New Roman" w:cs="Times New Roman"/>
-          <w:color w:val="000000" w:themeColor="text1"/>
           <w:sz w:val="24"/>
           <w:szCs w:val="24"/>
         </w:rPr>
@@ -1862,7 +1895,6 @@
       <w:r>
         <w:rPr>
           <w:rFonts w:ascii="Times New Roman" w:hAnsi="Times New Roman" w:cs="Times New Roman"/>
-          <w:color w:val="000000" w:themeColor="text1"/>
           <w:sz w:val="24"/>
           <w:szCs w:val="24"/>
         </w:rPr>
@@ -1878,15 +1910,13 @@
         </w:numPr>
         <w:rPr>
           <w:rFonts w:ascii="Times New Roman" w:hAnsi="Times New Roman" w:cs="Times New Roman"/>
-          <w:color w:val="000000" w:themeColor="text1"/>
-          <w:sz w:val="24"/>
-          <w:szCs w:val="24"/>
-        </w:rPr>
-      </w:pPr>
-      <w:r>
-        <w:rPr>
-          <w:rFonts w:ascii="Times New Roman" w:hAnsi="Times New Roman" w:cs="Times New Roman"/>
-          <w:color w:val="000000" w:themeColor="text1"/>
+          <w:sz w:val="24"/>
+          <w:szCs w:val="24"/>
+        </w:rPr>
+      </w:pPr>
+      <w:r>
+        <w:rPr>
+          <w:rFonts w:ascii="Times New Roman" w:hAnsi="Times New Roman" w:cs="Times New Roman"/>
           <w:sz w:val="24"/>
           <w:szCs w:val="24"/>
         </w:rPr>
@@ -1902,7 +1932,6 @@
         </w:numPr>
         <w:rPr>
           <w:rFonts w:ascii="Times New Roman" w:hAnsi="Times New Roman" w:cs="Times New Roman"/>
-          <w:color w:val="000000" w:themeColor="text1"/>
           <w:sz w:val="24"/>
           <w:szCs w:val="24"/>
         </w:rPr>
@@ -1914,6 +1943,7 @@
             <w:rFonts w:ascii="inherit" w:hAnsi="inherit" w:cs="Segoe UI Historic"/>
             <w:b/>
             <w:bCs/>
+            <w:color w:val="auto"/>
             <w:sz w:val="21"/>
             <w:szCs w:val="21"/>
             <w:bdr w:val="none" w:sz="0" w:space="0" w:color="auto" w:frame="1"/>
@@ -1927,6 +1957,7 @@
             <w:rFonts w:ascii="Segoe UI Emoji" w:hAnsi="Segoe UI Emoji" w:cs="Segoe UI Emoji"/>
             <w:b/>
             <w:bCs/>
+            <w:color w:val="auto"/>
             <w:sz w:val="21"/>
             <w:szCs w:val="21"/>
             <w:bdr w:val="none" w:sz="0" w:space="0" w:color="auto" w:frame="1"/>
@@ -1945,15 +1976,13 @@
         </w:numPr>
         <w:rPr>
           <w:rFonts w:ascii="Times New Roman" w:hAnsi="Times New Roman" w:cs="Times New Roman"/>
-          <w:color w:val="000000" w:themeColor="text1"/>
-          <w:sz w:val="24"/>
-          <w:szCs w:val="24"/>
-        </w:rPr>
-      </w:pPr>
-      <w:r>
-        <w:rPr>
-          <w:rFonts w:ascii="Times New Roman" w:hAnsi="Times New Roman" w:cs="Times New Roman"/>
-          <w:color w:val="000000" w:themeColor="text1"/>
+          <w:sz w:val="24"/>
+          <w:szCs w:val="24"/>
+        </w:rPr>
+      </w:pPr>
+      <w:r>
+        <w:rPr>
+          <w:rFonts w:ascii="Times New Roman" w:hAnsi="Times New Roman" w:cs="Times New Roman"/>
           <w:sz w:val="24"/>
           <w:szCs w:val="24"/>
         </w:rPr>
@@ -1969,7 +1998,6 @@
         </w:numPr>
         <w:rPr>
           <w:rFonts w:ascii="Times New Roman" w:hAnsi="Times New Roman" w:cs="Times New Roman"/>
-          <w:color w:val="000000" w:themeColor="text1"/>
           <w:sz w:val="24"/>
           <w:szCs w:val="24"/>
         </w:rPr>
@@ -1981,6 +2009,7 @@
             <w:rFonts w:ascii="inherit" w:hAnsi="inherit" w:cs="Segoe UI Historic"/>
             <w:b/>
             <w:bCs/>
+            <w:color w:val="auto"/>
             <w:sz w:val="21"/>
             <w:szCs w:val="21"/>
             <w:bdr w:val="none" w:sz="0" w:space="0" w:color="auto" w:frame="1"/>
@@ -1999,15 +2028,13 @@
         </w:numPr>
         <w:rPr>
           <w:rFonts w:ascii="Times New Roman" w:hAnsi="Times New Roman" w:cs="Times New Roman"/>
-          <w:color w:val="000000" w:themeColor="text1"/>
-          <w:sz w:val="24"/>
-          <w:szCs w:val="24"/>
-        </w:rPr>
-      </w:pPr>
-      <w:r>
-        <w:rPr>
-          <w:rFonts w:ascii="Times New Roman" w:hAnsi="Times New Roman" w:cs="Times New Roman"/>
-          <w:color w:val="000000" w:themeColor="text1"/>
+          <w:sz w:val="24"/>
+          <w:szCs w:val="24"/>
+        </w:rPr>
+      </w:pPr>
+      <w:r>
+        <w:rPr>
+          <w:rFonts w:ascii="Times New Roman" w:hAnsi="Times New Roman" w:cs="Times New Roman"/>
           <w:sz w:val="24"/>
           <w:szCs w:val="24"/>
         </w:rPr>
@@ -2017,7 +2044,6 @@
       <w:r>
         <w:rPr>
           <w:rFonts w:ascii="Times New Roman" w:hAnsi="Times New Roman" w:cs="Times New Roman"/>
-          <w:color w:val="000000" w:themeColor="text1"/>
           <w:sz w:val="24"/>
           <w:szCs w:val="24"/>
         </w:rPr>
@@ -2028,10 +2054,7 @@
     <w:p>
       <w:pPr>
         <w:pStyle w:val="ListParagraph"/>
-        <w:numPr>
-          <w:ilvl w:val="0"/>
-          <w:numId w:val="5"/>
-        </w:numPr>
+        <w:ind w:left="2160"/>
         <w:rPr>
           <w:rFonts w:ascii="Times New Roman" w:hAnsi="Times New Roman" w:cs="Times New Roman"/>
           <w:color w:val="000000" w:themeColor="text1"/>

</xml_diff>